<commit_message>
fiche à la rache x2
</commit_message>
<xml_diff>
--- a/MAPSI/Fiche from TD.docx
+++ b/MAPSI/Fiche from TD.docx
@@ -33,6 +33,9 @@
         <w:t xml:space="preserve"> </w:t>
       </w:r>
       <w:r>
+        <w:rPr>
+          <w:noProof/>
+        </w:rPr>
         <w:drawing>
           <wp:inline distT="0" distB="0" distL="0" distR="0" wp14:anchorId="34844A48" wp14:editId="52227270">
             <wp:extent cx="5287010" cy="676275"/>
@@ -49,7 +52,7 @@
                     <pic:cNvPicPr/>
                   </pic:nvPicPr>
                   <pic:blipFill>
-                    <a:blip r:embed="rId4">
+                    <a:blip r:embed="rId5">
                       <a:extLst>
                         <a:ext uri="{28A0092B-C50C-407E-A947-70E740481C1C}">
                           <a14:useLocalDpi xmlns:a14="http://schemas.microsoft.com/office/drawing/2010/main" val="0"/>
@@ -84,6 +87,9 @@
         <w:t xml:space="preserve">Indépendance conditionnelle : </w:t>
       </w:r>
       <w:r>
+        <w:rPr>
+          <w:noProof/>
+        </w:rPr>
         <w:drawing>
           <wp:inline distT="0" distB="0" distL="0" distR="0" wp14:anchorId="734402EC" wp14:editId="1330FC11">
             <wp:extent cx="3880485" cy="534670"/>
@@ -100,7 +106,7 @@
                     <pic:cNvPicPr/>
                   </pic:nvPicPr>
                   <pic:blipFill>
-                    <a:blip r:embed="rId5">
+                    <a:blip r:embed="rId6">
                       <a:extLst>
                         <a:ext uri="{28A0092B-C50C-407E-A947-70E740481C1C}">
                           <a14:useLocalDpi xmlns:a14="http://schemas.microsoft.com/office/drawing/2010/main" val="0"/>
@@ -180,6 +186,9 @@
         <w:t xml:space="preserve">Formule de bayes      </w:t>
       </w:r>
       <w:r>
+        <w:rPr>
+          <w:noProof/>
+        </w:rPr>
         <w:drawing>
           <wp:inline distT="0" distB="0" distL="0" distR="0" wp14:anchorId="59F545DC" wp14:editId="1AD0C8A9">
             <wp:extent cx="3391373" cy="943107"/>
@@ -196,7 +205,7 @@
                     <pic:cNvPicPr/>
                   </pic:nvPicPr>
                   <pic:blipFill>
-                    <a:blip r:embed="rId6">
+                    <a:blip r:embed="rId7">
                       <a:extLst>
                         <a:ext uri="{28A0092B-C50C-407E-A947-70E740481C1C}">
                           <a14:useLocalDpi xmlns:a14="http://schemas.microsoft.com/office/drawing/2010/main" val="0"/>
@@ -228,6 +237,9 @@
         <w:t xml:space="preserve">Proba totale : </w:t>
       </w:r>
       <w:r>
+        <w:rPr>
+          <w:noProof/>
+        </w:rPr>
         <w:drawing>
           <wp:inline distT="0" distB="0" distL="0" distR="0" wp14:anchorId="06DB732A" wp14:editId="20A17BAE">
             <wp:extent cx="4666891" cy="449833"/>
@@ -244,7 +256,7 @@
                     <pic:cNvPicPr/>
                   </pic:nvPicPr>
                   <pic:blipFill>
-                    <a:blip r:embed="rId7">
+                    <a:blip r:embed="rId8">
                       <a:extLst>
                         <a:ext uri="{28A0092B-C50C-407E-A947-70E740481C1C}">
                           <a14:useLocalDpi xmlns:a14="http://schemas.microsoft.com/office/drawing/2010/main" val="0"/>
@@ -276,6 +288,9 @@
         <w:t xml:space="preserve">Proba loi binomiale : </w:t>
       </w:r>
       <w:r>
+        <w:rPr>
+          <w:noProof/>
+        </w:rPr>
         <w:drawing>
           <wp:inline distT="0" distB="0" distL="0" distR="0" wp14:anchorId="73924647" wp14:editId="6E2CE0AF">
             <wp:extent cx="2449902" cy="619357"/>
@@ -292,7 +307,7 @@
                     <pic:cNvPicPr/>
                   </pic:nvPicPr>
                   <pic:blipFill>
-                    <a:blip r:embed="rId8">
+                    <a:blip r:embed="rId9">
                       <a:extLst>
                         <a:ext uri="{28A0092B-C50C-407E-A947-70E740481C1C}">
                           <a14:useLocalDpi xmlns:a14="http://schemas.microsoft.com/office/drawing/2010/main" val="0"/>
@@ -326,18 +341,20 @@
     </w:p>
     <w:p>
       <w:r>
-        <w:lastRenderedPageBreak/>
+        <w:rPr>
+          <w:noProof/>
+        </w:rPr>
         <w:drawing>
-          <wp:anchor distT="0" distB="0" distL="114300" distR="114300" simplePos="0" relativeHeight="251659264" behindDoc="0" locked="0" layoutInCell="1" allowOverlap="1" wp14:anchorId="168428DF" wp14:editId="5C1A745E">
+          <wp:anchor distT="0" distB="0" distL="114300" distR="114300" simplePos="0" relativeHeight="251658240" behindDoc="0" locked="0" layoutInCell="1" allowOverlap="1" wp14:anchorId="3D4A901A" wp14:editId="4D1A3B09">
             <wp:simplePos x="0" y="0"/>
-            <wp:positionH relativeFrom="column">
-              <wp:posOffset>0</wp:posOffset>
+            <wp:positionH relativeFrom="margin">
+              <wp:posOffset>637843</wp:posOffset>
             </wp:positionH>
             <wp:positionV relativeFrom="paragraph">
-              <wp:posOffset>284480</wp:posOffset>
+              <wp:posOffset>-126627</wp:posOffset>
             </wp:positionV>
-            <wp:extent cx="5731510" cy="3281045"/>
-            <wp:effectExtent l="0" t="0" r="2540" b="0"/>
+            <wp:extent cx="4451742" cy="2548432"/>
+            <wp:effectExtent l="0" t="0" r="6350" b="4445"/>
             <wp:wrapSquare wrapText="bothSides"/>
             <wp:docPr id="6" name="Picture 6" descr="A screenshot of a computer&#10;&#10;Description automatically generated with low confidence"/>
             <wp:cNvGraphicFramePr>
@@ -351,7 +368,13 @@
                     <pic:cNvPicPr/>
                   </pic:nvPicPr>
                   <pic:blipFill>
-                    <a:blip r:embed="rId9"/>
+                    <a:blip r:embed="rId10" cstate="print">
+                      <a:extLst>
+                        <a:ext uri="{28A0092B-C50C-407E-A947-70E740481C1C}">
+                          <a14:useLocalDpi xmlns:a14="http://schemas.microsoft.com/office/drawing/2010/main" val="0"/>
+                        </a:ext>
+                      </a:extLst>
+                    </a:blip>
                     <a:stretch>
                       <a:fillRect/>
                     </a:stretch>
@@ -359,7 +382,235 @@
                   <pic:spPr>
                     <a:xfrm>
                       <a:off x="0" y="0"/>
-                      <a:ext cx="5731510" cy="3281045"/>
+                      <a:ext cx="4455025" cy="2550312"/>
+                    </a:xfrm>
+                    <a:prstGeom prst="rect">
+                      <a:avLst/>
+                    </a:prstGeom>
+                  </pic:spPr>
+                </pic:pic>
+              </a:graphicData>
+            </a:graphic>
+            <wp14:sizeRelH relativeFrom="margin">
+              <wp14:pctWidth>0</wp14:pctWidth>
+            </wp14:sizeRelH>
+            <wp14:sizeRelV relativeFrom="margin">
+              <wp14:pctHeight>0</wp14:pctHeight>
+            </wp14:sizeRelV>
+          </wp:anchor>
+        </w:drawing>
+      </w:r>
+    </w:p>
+    <w:p/>
+    <w:p/>
+    <w:p/>
+    <w:p>
+      <w:pPr>
+        <w:tabs>
+          <w:tab w:val="left" w:pos="1562"/>
+        </w:tabs>
+      </w:pPr>
+    </w:p>
+    <w:p/>
+    <w:p/>
+    <w:p/>
+    <w:p>
+      <w:r>
+        <w:lastRenderedPageBreak/>
+        <w:t xml:space="preserve">Test statistique : </w:t>
+      </w:r>
+      <w:proofErr w:type="gramStart"/>
+      <w:r>
+        <w:t>Toujours  D</w:t>
+      </w:r>
+      <w:proofErr w:type="gramEnd"/>
+      <w:r>
+        <w:t xml:space="preserve"> = (Effectif réel – effectif théorique)^2 / effectif théorique qui suit une loi du khi2 sous H0 </w:t>
+      </w:r>
+      <w:r>
+        <w:sym w:font="Wingdings" w:char="F0F3"/>
+      </w:r>
+      <w:r>
+        <w:t xml:space="preserve"> On peut calculer proba de se tromper : P(rejeter H0 | H0 vrais) &lt; alpha (erreur petite) = P(R|H0) = P(D &gt; c |H0) </w:t>
+      </w:r>
+      <w:proofErr w:type="spellStart"/>
+      <w:r>
+        <w:t>bim</w:t>
+      </w:r>
+      <w:proofErr w:type="spellEnd"/>
+      <w:r>
+        <w:t xml:space="preserve"> table de la loi du khi2</w:t>
+      </w:r>
+    </w:p>
+    <w:p>
+      <w:r>
+        <w:t xml:space="preserve">3 méthodes pour calculer un apriori : </w:t>
+      </w:r>
+    </w:p>
+    <w:p>
+      <w:pPr>
+        <w:pStyle w:val="ListParagraph"/>
+        <w:numPr>
+          <w:ilvl w:val="0"/>
+          <w:numId w:val="1"/>
+        </w:numPr>
+      </w:pPr>
+      <w:r>
+        <w:t xml:space="preserve">Regarder les fréquences dans le </w:t>
+      </w:r>
+      <w:proofErr w:type="spellStart"/>
+      <w:r>
+        <w:t>dataset</w:t>
+      </w:r>
+      <w:proofErr w:type="spellEnd"/>
+    </w:p>
+    <w:p>
+      <w:pPr>
+        <w:pStyle w:val="ListParagraph"/>
+        <w:numPr>
+          <w:ilvl w:val="0"/>
+          <w:numId w:val="1"/>
+        </w:numPr>
+      </w:pPr>
+      <w:r>
+        <w:t xml:space="preserve">Méthode du conjugué ???? </w:t>
+      </w:r>
+    </w:p>
+    <w:p>
+      <w:pPr>
+        <w:pStyle w:val="ListParagraph"/>
+        <w:numPr>
+          <w:ilvl w:val="0"/>
+          <w:numId w:val="1"/>
+        </w:numPr>
+      </w:pPr>
+      <w:r>
+        <w:t xml:space="preserve">Ajustement de </w:t>
+      </w:r>
+      <w:proofErr w:type="spellStart"/>
+      <w:r>
+        <w:t>laplace</w:t>
+      </w:r>
+      <w:proofErr w:type="spellEnd"/>
+      <w:r>
+        <w:t xml:space="preserve"> ??? c’est quoi le rapport, ok pour quand on regarde les fréquences dans le </w:t>
+      </w:r>
+      <w:proofErr w:type="spellStart"/>
+      <w:r>
+        <w:t>dataset</w:t>
+      </w:r>
+      <w:proofErr w:type="spellEnd"/>
+    </w:p>
+    <w:p/>
+    <w:p>
+      <w:r>
+        <w:drawing>
+          <wp:anchor distT="0" distB="0" distL="114300" distR="114300" simplePos="0" relativeHeight="251660288" behindDoc="0" locked="0" layoutInCell="1" allowOverlap="1" wp14:anchorId="64467B46" wp14:editId="63794943">
+            <wp:simplePos x="0" y="0"/>
+            <wp:positionH relativeFrom="margin">
+              <wp:align>left</wp:align>
+            </wp:positionH>
+            <wp:positionV relativeFrom="paragraph">
+              <wp:posOffset>283845</wp:posOffset>
+            </wp:positionV>
+            <wp:extent cx="3268980" cy="730250"/>
+            <wp:effectExtent l="0" t="0" r="7620" b="0"/>
+            <wp:wrapSquare wrapText="bothSides"/>
+            <wp:docPr id="7" name="Picture 7" descr="Text&#10;&#10;Description automatically generated"/>
+            <wp:cNvGraphicFramePr>
+              <a:graphicFrameLocks xmlns:a="http://schemas.openxmlformats.org/drawingml/2006/main" noChangeAspect="1"/>
+            </wp:cNvGraphicFramePr>
+            <a:graphic xmlns:a="http://schemas.openxmlformats.org/drawingml/2006/main">
+              <a:graphicData uri="http://schemas.openxmlformats.org/drawingml/2006/picture">
+                <pic:pic xmlns:pic="http://schemas.openxmlformats.org/drawingml/2006/picture">
+                  <pic:nvPicPr>
+                    <pic:cNvPr id="7" name="Picture 7" descr="Text&#10;&#10;Description automatically generated"/>
+                    <pic:cNvPicPr/>
+                  </pic:nvPicPr>
+                  <pic:blipFill>
+                    <a:blip r:embed="rId11"/>
+                    <a:stretch>
+                      <a:fillRect/>
+                    </a:stretch>
+                  </pic:blipFill>
+                  <pic:spPr>
+                    <a:xfrm>
+                      <a:off x="0" y="0"/>
+                      <a:ext cx="3268980" cy="730250"/>
+                    </a:xfrm>
+                    <a:prstGeom prst="rect">
+                      <a:avLst/>
+                    </a:prstGeom>
+                  </pic:spPr>
+                </pic:pic>
+              </a:graphicData>
+            </a:graphic>
+            <wp14:sizeRelH relativeFrom="margin">
+              <wp14:pctWidth>0</wp14:pctWidth>
+            </wp14:sizeRelH>
+            <wp14:sizeRelV relativeFrom="margin">
+              <wp14:pctHeight>0</wp14:pctHeight>
+            </wp14:sizeRelV>
+          </wp:anchor>
+        </w:drawing>
+      </w:r>
+      <w:r>
+        <w:t xml:space="preserve">Etat </w:t>
+      </w:r>
+      <w:proofErr w:type="spellStart"/>
+      <w:r>
+        <w:t>transcient</w:t>
+      </w:r>
+      <w:proofErr w:type="spellEnd"/>
+      <w:r>
+        <w:t xml:space="preserve">, </w:t>
+      </w:r>
+      <w:proofErr w:type="spellStart"/>
+      <w:r>
+        <w:t>absolut</w:t>
+      </w:r>
+      <w:proofErr w:type="spellEnd"/>
+      <w:r>
+        <w:t> : DEFINITION ??</w:t>
+      </w:r>
+    </w:p>
+    <w:p/>
+    <w:p/>
+    <w:p>
+      <w:r>
+        <w:drawing>
+          <wp:anchor distT="0" distB="0" distL="114300" distR="114300" simplePos="0" relativeHeight="251662336" behindDoc="0" locked="0" layoutInCell="1" allowOverlap="1" wp14:anchorId="09E5C552" wp14:editId="4D1EEB95">
+            <wp:simplePos x="0" y="0"/>
+            <wp:positionH relativeFrom="column">
+              <wp:posOffset>25880</wp:posOffset>
+            </wp:positionH>
+            <wp:positionV relativeFrom="paragraph">
+              <wp:posOffset>172779</wp:posOffset>
+            </wp:positionV>
+            <wp:extent cx="5731510" cy="669925"/>
+            <wp:effectExtent l="0" t="0" r="2540" b="0"/>
+            <wp:wrapSquare wrapText="bothSides"/>
+            <wp:docPr id="8" name="Picture 8"/>
+            <wp:cNvGraphicFramePr>
+              <a:graphicFrameLocks xmlns:a="http://schemas.openxmlformats.org/drawingml/2006/main" noChangeAspect="1"/>
+            </wp:cNvGraphicFramePr>
+            <a:graphic xmlns:a="http://schemas.openxmlformats.org/drawingml/2006/main">
+              <a:graphicData uri="http://schemas.openxmlformats.org/drawingml/2006/picture">
+                <pic:pic xmlns:pic="http://schemas.openxmlformats.org/drawingml/2006/picture">
+                  <pic:nvPicPr>
+                    <pic:cNvPr id="1" name=""/>
+                    <pic:cNvPicPr/>
+                  </pic:nvPicPr>
+                  <pic:blipFill>
+                    <a:blip r:embed="rId12"/>
+                    <a:stretch>
+                      <a:fillRect/>
+                    </a:stretch>
+                  </pic:blipFill>
+                  <pic:spPr>
+                    <a:xfrm>
+                      <a:off x="0" y="0"/>
+                      <a:ext cx="5731510" cy="669925"/>
                     </a:xfrm>
                     <a:prstGeom prst="rect">
                       <a:avLst/>
@@ -372,13 +623,91 @@
         </w:drawing>
       </w:r>
     </w:p>
-    <w:p/>
-    <w:p>
-      <w:pPr>
-        <w:tabs>
-          <w:tab w:val="left" w:pos="1562"/>
-        </w:tabs>
-      </w:pPr>
+    <w:p>
+      <w:r>
+        <w:t>4 méthodes pour trouver mu :</w:t>
+      </w:r>
+    </w:p>
+    <w:p>
+      <w:pPr>
+        <w:pStyle w:val="ListParagraph"/>
+        <w:numPr>
+          <w:ilvl w:val="0"/>
+          <w:numId w:val="1"/>
+        </w:numPr>
+      </w:pPr>
+      <w:r>
+        <w:t>Simulation puis fréquence</w:t>
+      </w:r>
+    </w:p>
+    <w:p>
+      <w:pPr>
+        <w:pStyle w:val="ListParagraph"/>
+        <w:numPr>
+          <w:ilvl w:val="0"/>
+          <w:numId w:val="1"/>
+        </w:numPr>
+      </w:pPr>
+      <w:proofErr w:type="gramStart"/>
+      <w:r>
+        <w:t>mu</w:t>
+      </w:r>
+      <w:proofErr w:type="gramEnd"/>
+      <w:r>
+        <w:t>*A -&gt; CVG</w:t>
+      </w:r>
+    </w:p>
+    <w:p>
+      <w:pPr>
+        <w:pStyle w:val="ListParagraph"/>
+        <w:numPr>
+          <w:ilvl w:val="0"/>
+          <w:numId w:val="1"/>
+        </w:numPr>
+        <w:rPr>
+          <w:lang w:val="en-US"/>
+        </w:rPr>
+      </w:pPr>
+      <w:r>
+        <w:rPr>
+          <w:lang w:val="en-US"/>
+        </w:rPr>
+        <w:t>mu_0*</w:t>
+      </w:r>
+      <w:proofErr w:type="spellStart"/>
+      <w:r>
+        <w:rPr>
+          <w:lang w:val="en-US"/>
+        </w:rPr>
+        <w:t>A^k</w:t>
+      </w:r>
+      <w:proofErr w:type="spellEnd"/>
+      <w:r>
+        <w:rPr>
+          <w:lang w:val="en-US"/>
+        </w:rPr>
+        <w:t xml:space="preserve"> -&gt; k </w:t>
+      </w:r>
+      <w:proofErr w:type="spellStart"/>
+      <w:r>
+        <w:rPr>
+          <w:lang w:val="en-US"/>
+        </w:rPr>
+        <w:t>infty</w:t>
+      </w:r>
+      <w:proofErr w:type="spellEnd"/>
+    </w:p>
+    <w:p>
+      <w:pPr>
+        <w:pStyle w:val="ListParagraph"/>
+        <w:numPr>
+          <w:ilvl w:val="0"/>
+          <w:numId w:val="1"/>
+        </w:numPr>
+      </w:pPr>
+      <w:r>
+        <w:t>thm du point fixe : mu A = mu</w:t>
+      </w:r>
     </w:p>
     <w:p/>
     <w:sectPr>
@@ -389,6 +718,127 @@
     </w:sectPr>
   </w:body>
 </w:document>
+</file>
+
+<file path=word/numbering.xml><?xml version="1.0" encoding="utf-8"?>
+<w:numbering xmlns:wpc="http://schemas.microsoft.com/office/word/2010/wordprocessingCanvas" xmlns:cx="http://schemas.microsoft.com/office/drawing/2014/chartex" xmlns:cx1="http://schemas.microsoft.com/office/drawing/2015/9/8/chartex" xmlns:cx2="http://schemas.microsoft.com/office/drawing/2015/10/21/chartex" xmlns:cx3="http://schemas.microsoft.com/office/drawing/2016/5/9/chartex" xmlns:cx4="http://schemas.microsoft.com/office/drawing/2016/5/10/chartex" xmlns:cx5="http://schemas.microsoft.com/office/drawing/2016/5/11/chartex" xmlns:cx6="http://schemas.microsoft.com/office/drawing/2016/5/12/chartex" xmlns:cx7="http://schemas.microsoft.com/office/drawing/2016/5/13/chartex" xmlns:cx8="http://schemas.microsoft.com/office/drawing/2016/5/14/chartex" xmlns:mc="http://schemas.openxmlformats.org/markup-compatibility/2006" xmlns:aink="http://schemas.microsoft.com/office/drawing/2016/ink" xmlns:am3d="http://schemas.microsoft.com/office/drawing/2017/model3d" xmlns:o="urn:schemas-microsoft-com:office:office" xmlns:oel="http://schemas.microsoft.com/office/2019/extlst" xmlns:r="http://schemas.openxmlformats.org/officeDocument/2006/relationships" xmlns:m="http://schemas.openxmlformats.org/officeDocument/2006/math" xmlns:v="urn:schemas-microsoft-com:vml" xmlns:wp14="http://schemas.microsoft.com/office/word/2010/wordprocessingDrawing" xmlns:wp="http://schemas.openxmlformats.org/drawingml/2006/wordprocessingDrawing" xmlns:w10="urn:schemas-microsoft-com:office:word" xmlns:w="http://schemas.openxmlformats.org/wordprocessingml/2006/main" xmlns:w14="http://schemas.microsoft.com/office/word/2010/wordml" xmlns:w15="http://schemas.microsoft.com/office/word/2012/wordml" xmlns:w16cex="http://schemas.microsoft.com/office/word/2018/wordml/cex" xmlns:w16cid="http://schemas.microsoft.com/office/word/2016/wordml/cid" xmlns:w16="http://schemas.microsoft.com/office/word/2018/wordml" xmlns:w16sdtdh="http://schemas.microsoft.com/office/word/2020/wordml/sdtdatahash" xmlns:w16se="http://schemas.microsoft.com/office/word/2015/wordml/symex" xmlns:wpg="http://schemas.microsoft.com/office/word/2010/wordprocessingGroup" xmlns:wpi="http://schemas.microsoft.com/office/word/2010/wordprocessingInk" xmlns:wne="http://schemas.microsoft.com/office/word/2006/wordml" xmlns:wps="http://schemas.microsoft.com/office/word/2010/wordprocessingShape" mc:Ignorable="w14 w15 w16se w16cid w16 w16cex w16sdtdh wp14">
+  <w:abstractNum w:abstractNumId="0" w15:restartNumberingAfterBreak="0">
+    <w:nsid w:val="73085207"/>
+    <w:multiLevelType w:val="hybridMultilevel"/>
+    <w:tmpl w:val="4BEE7848"/>
+    <w:lvl w:ilvl="0" w:tplc="D396A6BE">
+      <w:start w:val="3"/>
+      <w:numFmt w:val="bullet"/>
+      <w:lvlText w:val="-"/>
+      <w:lvlJc w:val="left"/>
+      <w:pPr>
+        <w:ind w:left="720" w:hanging="360"/>
+      </w:pPr>
+      <w:rPr>
+        <w:rFonts w:ascii="Calibri" w:eastAsiaTheme="minorHAnsi" w:hAnsi="Calibri" w:cs="Calibri" w:hint="default"/>
+      </w:rPr>
+    </w:lvl>
+    <w:lvl w:ilvl="1" w:tplc="040C0003" w:tentative="1">
+      <w:start w:val="1"/>
+      <w:numFmt w:val="bullet"/>
+      <w:lvlText w:val="o"/>
+      <w:lvlJc w:val="left"/>
+      <w:pPr>
+        <w:ind w:left="1440" w:hanging="360"/>
+      </w:pPr>
+      <w:rPr>
+        <w:rFonts w:ascii="Courier New" w:hAnsi="Courier New" w:cs="Courier New" w:hint="default"/>
+      </w:rPr>
+    </w:lvl>
+    <w:lvl w:ilvl="2" w:tplc="040C0005" w:tentative="1">
+      <w:start w:val="1"/>
+      <w:numFmt w:val="bullet"/>
+      <w:lvlText w:val=""/>
+      <w:lvlJc w:val="left"/>
+      <w:pPr>
+        <w:ind w:left="2160" w:hanging="360"/>
+      </w:pPr>
+      <w:rPr>
+        <w:rFonts w:ascii="Wingdings" w:hAnsi="Wingdings" w:hint="default"/>
+      </w:rPr>
+    </w:lvl>
+    <w:lvl w:ilvl="3" w:tplc="040C0001" w:tentative="1">
+      <w:start w:val="1"/>
+      <w:numFmt w:val="bullet"/>
+      <w:lvlText w:val=""/>
+      <w:lvlJc w:val="left"/>
+      <w:pPr>
+        <w:ind w:left="2880" w:hanging="360"/>
+      </w:pPr>
+      <w:rPr>
+        <w:rFonts w:ascii="Symbol" w:hAnsi="Symbol" w:hint="default"/>
+      </w:rPr>
+    </w:lvl>
+    <w:lvl w:ilvl="4" w:tplc="040C0003" w:tentative="1">
+      <w:start w:val="1"/>
+      <w:numFmt w:val="bullet"/>
+      <w:lvlText w:val="o"/>
+      <w:lvlJc w:val="left"/>
+      <w:pPr>
+        <w:ind w:left="3600" w:hanging="360"/>
+      </w:pPr>
+      <w:rPr>
+        <w:rFonts w:ascii="Courier New" w:hAnsi="Courier New" w:cs="Courier New" w:hint="default"/>
+      </w:rPr>
+    </w:lvl>
+    <w:lvl w:ilvl="5" w:tplc="040C0005" w:tentative="1">
+      <w:start w:val="1"/>
+      <w:numFmt w:val="bullet"/>
+      <w:lvlText w:val=""/>
+      <w:lvlJc w:val="left"/>
+      <w:pPr>
+        <w:ind w:left="4320" w:hanging="360"/>
+      </w:pPr>
+      <w:rPr>
+        <w:rFonts w:ascii="Wingdings" w:hAnsi="Wingdings" w:hint="default"/>
+      </w:rPr>
+    </w:lvl>
+    <w:lvl w:ilvl="6" w:tplc="040C0001" w:tentative="1">
+      <w:start w:val="1"/>
+      <w:numFmt w:val="bullet"/>
+      <w:lvlText w:val=""/>
+      <w:lvlJc w:val="left"/>
+      <w:pPr>
+        <w:ind w:left="5040" w:hanging="360"/>
+      </w:pPr>
+      <w:rPr>
+        <w:rFonts w:ascii="Symbol" w:hAnsi="Symbol" w:hint="default"/>
+      </w:rPr>
+    </w:lvl>
+    <w:lvl w:ilvl="7" w:tplc="040C0003" w:tentative="1">
+      <w:start w:val="1"/>
+      <w:numFmt w:val="bullet"/>
+      <w:lvlText w:val="o"/>
+      <w:lvlJc w:val="left"/>
+      <w:pPr>
+        <w:ind w:left="5760" w:hanging="360"/>
+      </w:pPr>
+      <w:rPr>
+        <w:rFonts w:ascii="Courier New" w:hAnsi="Courier New" w:cs="Courier New" w:hint="default"/>
+      </w:rPr>
+    </w:lvl>
+    <w:lvl w:ilvl="8" w:tplc="040C0005" w:tentative="1">
+      <w:start w:val="1"/>
+      <w:numFmt w:val="bullet"/>
+      <w:lvlText w:val=""/>
+      <w:lvlJc w:val="left"/>
+      <w:pPr>
+        <w:ind w:left="6480" w:hanging="360"/>
+      </w:pPr>
+      <w:rPr>
+        <w:rFonts w:ascii="Wingdings" w:hAnsi="Wingdings" w:hint="default"/>
+      </w:rPr>
+    </w:lvl>
+  </w:abstractNum>
+  <w:num w:numId="1" w16cid:durableId="475343580">
+    <w:abstractNumId w:val="0"/>
+  </w:num>
+</w:numbering>
 </file>
 
 <file path=word/styles.xml><?xml version="1.0" encoding="utf-8"?>
@@ -817,6 +1267,17 @@
     <w:semiHidden/>
     <w:unhideWhenUsed/>
   </w:style>
+  <w:style w:type="paragraph" w:styleId="ListParagraph">
+    <w:name w:val="List Paragraph"/>
+    <w:basedOn w:val="Normal"/>
+    <w:uiPriority w:val="34"/>
+    <w:qFormat/>
+    <w:rsid w:val="00717580"/>
+    <w:pPr>
+      <w:ind w:left="720"/>
+      <w:contextualSpacing/>
+    </w:pPr>
+  </w:style>
 </w:styles>
 </file>
 

</xml_diff>

<commit_message>
Upgrade vite fait fiche MAPSI
</commit_message>
<xml_diff>
--- a/MAPSI/Fiche from TD.docx
+++ b/MAPSI/Fiche from TD.docx
@@ -2,6 +2,23 @@
 <file path=word/document.xml><?xml version="1.0" encoding="utf-8"?>
 <w:document xmlns:wpc="http://schemas.microsoft.com/office/word/2010/wordprocessingCanvas" xmlns:cx="http://schemas.microsoft.com/office/drawing/2014/chartex" xmlns:cx1="http://schemas.microsoft.com/office/drawing/2015/9/8/chartex" xmlns:cx2="http://schemas.microsoft.com/office/drawing/2015/10/21/chartex" xmlns:cx3="http://schemas.microsoft.com/office/drawing/2016/5/9/chartex" xmlns:cx4="http://schemas.microsoft.com/office/drawing/2016/5/10/chartex" xmlns:cx5="http://schemas.microsoft.com/office/drawing/2016/5/11/chartex" xmlns:cx6="http://schemas.microsoft.com/office/drawing/2016/5/12/chartex" xmlns:cx7="http://schemas.microsoft.com/office/drawing/2016/5/13/chartex" xmlns:cx8="http://schemas.microsoft.com/office/drawing/2016/5/14/chartex" xmlns:mc="http://schemas.openxmlformats.org/markup-compatibility/2006" xmlns:aink="http://schemas.microsoft.com/office/drawing/2016/ink" xmlns:am3d="http://schemas.microsoft.com/office/drawing/2017/model3d" xmlns:o="urn:schemas-microsoft-com:office:office" xmlns:oel="http://schemas.microsoft.com/office/2019/extlst" xmlns:r="http://schemas.openxmlformats.org/officeDocument/2006/relationships" xmlns:m="http://schemas.openxmlformats.org/officeDocument/2006/math" xmlns:v="urn:schemas-microsoft-com:vml" xmlns:wp14="http://schemas.microsoft.com/office/word/2010/wordprocessingDrawing" xmlns:wp="http://schemas.openxmlformats.org/drawingml/2006/wordprocessingDrawing" xmlns:w10="urn:schemas-microsoft-com:office:word" xmlns:w="http://schemas.openxmlformats.org/wordprocessingml/2006/main" xmlns:w14="http://schemas.microsoft.com/office/word/2010/wordml" xmlns:w15="http://schemas.microsoft.com/office/word/2012/wordml" xmlns:w16cex="http://schemas.microsoft.com/office/word/2018/wordml/cex" xmlns:w16cid="http://schemas.microsoft.com/office/word/2016/wordml/cid" xmlns:w16="http://schemas.microsoft.com/office/word/2018/wordml" xmlns:w16sdtdh="http://schemas.microsoft.com/office/word/2020/wordml/sdtdatahash" xmlns:w16se="http://schemas.microsoft.com/office/word/2015/wordml/symex" xmlns:wpg="http://schemas.microsoft.com/office/word/2010/wordprocessingGroup" xmlns:wpi="http://schemas.microsoft.com/office/word/2010/wordprocessingInk" xmlns:wne="http://schemas.microsoft.com/office/word/2006/wordml" xmlns:wps="http://schemas.microsoft.com/office/word/2010/wordprocessingShape" mc:Ignorable="w14 w15 w16se w16cid w16 w16cex w16sdtdh wp14">
   <w:body>
+    <w:p>
+      <w:r>
+        <w:t xml:space="preserve">Lire tout le sujet et voir les questions difficiles, maximiser les </w:t>
+      </w:r>
+      <w:proofErr w:type="spellStart"/>
+      <w:r>
+        <w:t>questions</w:t>
+      </w:r>
+      <w:r>
+        <w:t>A</w:t>
+      </w:r>
+      <w:proofErr w:type="spellEnd"/>
+      <w:r>
+        <w:t xml:space="preserve"> faciles</w:t>
+      </w:r>
+    </w:p>
+    <w:p/>
     <w:p>
       <w:r>
         <w:t xml:space="preserve">Indépendance : </w:t>
@@ -133,16 +150,21 @@
         </w:drawing>
       </w:r>
       <w:r>
-        <w:t xml:space="preserve"> méthode : normaliser le tableau de P(</w:t>
-      </w:r>
-      <w:proofErr w:type="gramStart"/>
-      <w:r>
-        <w:t>X</w:t>
+        <w:t xml:space="preserve"> méthode : </w:t>
+      </w:r>
+      <w:r>
+        <w:rPr>
+          <w:b/>
+          <w:bCs/>
+        </w:rPr>
+        <w:t>normaliser le tableau</w:t>
+      </w:r>
+      <w:r>
+        <w:t xml:space="preserve"> de P(X</w:t>
       </w:r>
       <w:r>
         <w:t>,Y</w:t>
       </w:r>
-      <w:proofErr w:type="gramEnd"/>
       <w:r>
         <w:t>|Z)</w:t>
       </w:r>
@@ -152,15 +174,7 @@
     </w:p>
     <w:p>
       <w:r>
-        <w:t xml:space="preserve">Indépendance 2 à 2 : Tout indépendant entre </w:t>
-      </w:r>
-      <w:proofErr w:type="gramStart"/>
-      <w:r>
-        <w:t>eux .</w:t>
-      </w:r>
-      <w:proofErr w:type="gramEnd"/>
-      <w:r>
-        <w:t xml:space="preserve"> </w:t>
+        <w:t xml:space="preserve">Indépendance 2 à 2 : Tout indépendant entre eux . </w:t>
       </w:r>
     </w:p>
     <w:p>
@@ -234,6 +248,11 @@
     </w:p>
     <w:p>
       <w:r>
+        <w:t>Dans tableau de proba P(A|B), la somme sur le sachant B = 1 par ligne/col Ecrire la démo vite fait</w:t>
+      </w:r>
+    </w:p>
+    <w:p>
+      <w:r>
         <w:t xml:space="preserve">Proba totale : </w:t>
       </w:r>
       <w:r>
@@ -338,14 +357,203 @@
       <w:r>
         <w:t>Penser à mentionner l’indépendance lors du calcul de la vraisemblance ou de quelconque produit de proba</w:t>
       </w:r>
+      <w:r>
+        <w:t xml:space="preserve"> </w:t>
+      </w:r>
+    </w:p>
+    <w:p>
+      <w:r>
+        <w:t>Formule variance empirique, et théorique</w:t>
+      </w:r>
+    </w:p>
+    <w:p>
+      <w:r>
+        <w:drawing>
+          <wp:anchor distT="0" distB="0" distL="114300" distR="114300" simplePos="0" relativeHeight="251664384" behindDoc="0" locked="0" layoutInCell="1" allowOverlap="1" wp14:anchorId="698B9BD3" wp14:editId="671736CF">
+            <wp:simplePos x="0" y="0"/>
+            <wp:positionH relativeFrom="margin">
+              <wp:align>right</wp:align>
+            </wp:positionH>
+            <wp:positionV relativeFrom="paragraph">
+              <wp:posOffset>6985</wp:posOffset>
+            </wp:positionV>
+            <wp:extent cx="1821180" cy="866140"/>
+            <wp:effectExtent l="0" t="0" r="7620" b="0"/>
+            <wp:wrapSquare wrapText="bothSides"/>
+            <wp:docPr id="10" name="Picture 10"/>
+            <wp:cNvGraphicFramePr>
+              <a:graphicFrameLocks xmlns:a="http://schemas.openxmlformats.org/drawingml/2006/main" noChangeAspect="1"/>
+            </wp:cNvGraphicFramePr>
+            <a:graphic xmlns:a="http://schemas.openxmlformats.org/drawingml/2006/main">
+              <a:graphicData uri="http://schemas.openxmlformats.org/drawingml/2006/picture">
+                <pic:pic xmlns:pic="http://schemas.openxmlformats.org/drawingml/2006/picture">
+                  <pic:nvPicPr>
+                    <pic:cNvPr id="1" name=""/>
+                    <pic:cNvPicPr/>
+                  </pic:nvPicPr>
+                  <pic:blipFill>
+                    <a:blip r:embed="rId10"/>
+                    <a:stretch>
+                      <a:fillRect/>
+                    </a:stretch>
+                  </pic:blipFill>
+                  <pic:spPr>
+                    <a:xfrm>
+                      <a:off x="0" y="0"/>
+                      <a:ext cx="1821180" cy="866140"/>
+                    </a:xfrm>
+                    <a:prstGeom prst="rect">
+                      <a:avLst/>
+                    </a:prstGeom>
+                  </pic:spPr>
+                </pic:pic>
+              </a:graphicData>
+            </a:graphic>
+            <wp14:sizeRelH relativeFrom="margin">
+              <wp14:pctWidth>0</wp14:pctWidth>
+            </wp14:sizeRelH>
+            <wp14:sizeRelV relativeFrom="margin">
+              <wp14:pctHeight>0</wp14:pctHeight>
+            </wp14:sizeRelV>
+          </wp:anchor>
+        </w:drawing>
+      </w:r>
+      <w:proofErr w:type="spellStart"/>
+      <w:r>
+        <w:t>Def</w:t>
+      </w:r>
+      <w:proofErr w:type="spellEnd"/>
+      <w:r>
+        <w:t xml:space="preserve"> max a posteriori + le petit</w:t>
+      </w:r>
+      <w:r>
+        <w:t xml:space="preserve"> </w:t>
+      </w:r>
+      <w:proofErr w:type="spellStart"/>
+      <w:r>
+        <w:t>developpement</w:t>
+      </w:r>
+      <w:proofErr w:type="spellEnd"/>
+      <w:r>
+        <w:t xml:space="preserve"> ; Et ça c’est </w:t>
+      </w:r>
+      <w:proofErr w:type="gramStart"/>
+      <w:r>
+        <w:t>égale</w:t>
+      </w:r>
+      <w:proofErr w:type="gramEnd"/>
+      <w:r>
+        <w:t xml:space="preserve"> au max </w:t>
+      </w:r>
+      <w:proofErr w:type="spellStart"/>
+      <w:r>
+        <w:t>vraiss</w:t>
+      </w:r>
+      <w:proofErr w:type="spellEnd"/>
+      <w:r>
+        <w:t xml:space="preserve"> quand l’apriori est uniforme</w:t>
+      </w:r>
+    </w:p>
+    <w:p>
+      <w:r>
+        <w:drawing>
+          <wp:anchor distT="0" distB="0" distL="114300" distR="114300" simplePos="0" relativeHeight="251668480" behindDoc="0" locked="0" layoutInCell="1" allowOverlap="1" wp14:anchorId="0C6E9ACC" wp14:editId="68211A67">
+            <wp:simplePos x="0" y="0"/>
+            <wp:positionH relativeFrom="margin">
+              <wp:align>left</wp:align>
+            </wp:positionH>
+            <wp:positionV relativeFrom="paragraph">
+              <wp:posOffset>1104366</wp:posOffset>
+            </wp:positionV>
+            <wp:extent cx="5731510" cy="702310"/>
+            <wp:effectExtent l="0" t="0" r="2540" b="2540"/>
+            <wp:wrapSquare wrapText="bothSides"/>
+            <wp:docPr id="12" name="Picture 12"/>
+            <wp:cNvGraphicFramePr>
+              <a:graphicFrameLocks xmlns:a="http://schemas.openxmlformats.org/drawingml/2006/main" noChangeAspect="1"/>
+            </wp:cNvGraphicFramePr>
+            <a:graphic xmlns:a="http://schemas.openxmlformats.org/drawingml/2006/main">
+              <a:graphicData uri="http://schemas.openxmlformats.org/drawingml/2006/picture">
+                <pic:pic xmlns:pic="http://schemas.openxmlformats.org/drawingml/2006/picture">
+                  <pic:nvPicPr>
+                    <pic:cNvPr id="1" name=""/>
+                    <pic:cNvPicPr/>
+                  </pic:nvPicPr>
+                  <pic:blipFill>
+                    <a:blip r:embed="rId11"/>
+                    <a:stretch>
+                      <a:fillRect/>
+                    </a:stretch>
+                  </pic:blipFill>
+                  <pic:spPr>
+                    <a:xfrm>
+                      <a:off x="0" y="0"/>
+                      <a:ext cx="5731510" cy="702310"/>
+                    </a:xfrm>
+                    <a:prstGeom prst="rect">
+                      <a:avLst/>
+                    </a:prstGeom>
+                  </pic:spPr>
+                </pic:pic>
+              </a:graphicData>
+            </a:graphic>
+          </wp:anchor>
+        </w:drawing>
+      </w:r>
+      <w:r>
+        <w:drawing>
+          <wp:anchor distT="0" distB="0" distL="114300" distR="114300" simplePos="0" relativeHeight="251666432" behindDoc="0" locked="0" layoutInCell="1" allowOverlap="1" wp14:anchorId="2160E0F2" wp14:editId="450F9927">
+            <wp:simplePos x="0" y="0"/>
+            <wp:positionH relativeFrom="column">
+              <wp:posOffset>29261</wp:posOffset>
+            </wp:positionH>
+            <wp:positionV relativeFrom="paragraph">
+              <wp:posOffset>497256</wp:posOffset>
+            </wp:positionV>
+            <wp:extent cx="5731510" cy="340995"/>
+            <wp:effectExtent l="0" t="0" r="2540" b="1905"/>
+            <wp:wrapSquare wrapText="bothSides"/>
+            <wp:docPr id="11" name="Picture 11"/>
+            <wp:cNvGraphicFramePr>
+              <a:graphicFrameLocks xmlns:a="http://schemas.openxmlformats.org/drawingml/2006/main" noChangeAspect="1"/>
+            </wp:cNvGraphicFramePr>
+            <a:graphic xmlns:a="http://schemas.openxmlformats.org/drawingml/2006/main">
+              <a:graphicData uri="http://schemas.openxmlformats.org/drawingml/2006/picture">
+                <pic:pic xmlns:pic="http://schemas.openxmlformats.org/drawingml/2006/picture">
+                  <pic:nvPicPr>
+                    <pic:cNvPr id="1" name=""/>
+                    <pic:cNvPicPr/>
+                  </pic:nvPicPr>
+                  <pic:blipFill>
+                    <a:blip r:embed="rId12"/>
+                    <a:stretch>
+                      <a:fillRect/>
+                    </a:stretch>
+                  </pic:blipFill>
+                  <pic:spPr>
+                    <a:xfrm>
+                      <a:off x="0" y="0"/>
+                      <a:ext cx="5731510" cy="340995"/>
+                    </a:xfrm>
+                    <a:prstGeom prst="rect">
+                      <a:avLst/>
+                    </a:prstGeom>
+                  </pic:spPr>
+                </pic:pic>
+              </a:graphicData>
+            </a:graphic>
+          </wp:anchor>
+        </w:drawing>
+      </w:r>
     </w:p>
     <w:p>
       <w:r>
         <w:rPr>
           <w:noProof/>
         </w:rPr>
+        <w:lastRenderedPageBreak/>
         <w:drawing>
-          <wp:anchor distT="0" distB="0" distL="114300" distR="114300" simplePos="0" relativeHeight="251658240" behindDoc="0" locked="0" layoutInCell="1" allowOverlap="1" wp14:anchorId="3D4A901A" wp14:editId="4D1A3B09">
+          <wp:anchor distT="0" distB="0" distL="114300" distR="114300" simplePos="0" relativeHeight="251658240" behindDoc="0" locked="0" layoutInCell="1" allowOverlap="1" wp14:anchorId="3D4A901A" wp14:editId="395377A1">
             <wp:simplePos x="0" y="0"/>
             <wp:positionH relativeFrom="margin">
               <wp:posOffset>637843</wp:posOffset>
@@ -368,7 +576,7 @@
                     <pic:cNvPicPr/>
                   </pic:nvPicPr>
                   <pic:blipFill>
-                    <a:blip r:embed="rId10" cstate="print">
+                    <a:blip r:embed="rId13" cstate="print">
                       <a:extLst>
                         <a:ext uri="{28A0092B-C50C-407E-A947-70E740481C1C}">
                           <a14:useLocalDpi xmlns:a14="http://schemas.microsoft.com/office/drawing/2010/main" val="0"/>
@@ -414,9 +622,9 @@
     <w:p/>
     <w:p/>
     <w:p/>
-    <w:p>
-      <w:r>
-        <w:lastRenderedPageBreak/>
+    <w:p/>
+    <w:p>
+      <w:r>
         <w:t xml:space="preserve">Test statistique : </w:t>
       </w:r>
       <w:proofErr w:type="gramStart"/>
@@ -504,6 +712,9 @@
     <w:p/>
     <w:p>
       <w:r>
+        <w:rPr>
+          <w:noProof/>
+        </w:rPr>
         <w:drawing>
           <wp:anchor distT="0" distB="0" distL="114300" distR="114300" simplePos="0" relativeHeight="251660288" behindDoc="0" locked="0" layoutInCell="1" allowOverlap="1" wp14:anchorId="64467B46" wp14:editId="63794943">
             <wp:simplePos x="0" y="0"/>
@@ -528,7 +739,7 @@
                     <pic:cNvPicPr/>
                   </pic:nvPicPr>
                   <pic:blipFill>
-                    <a:blip r:embed="rId11"/>
+                    <a:blip r:embed="rId14"/>
                     <a:stretch>
                       <a:fillRect/>
                     </a:stretch>
@@ -578,8 +789,11 @@
     <w:p/>
     <w:p>
       <w:r>
+        <w:rPr>
+          <w:noProof/>
+        </w:rPr>
         <w:drawing>
-          <wp:anchor distT="0" distB="0" distL="114300" distR="114300" simplePos="0" relativeHeight="251662336" behindDoc="0" locked="0" layoutInCell="1" allowOverlap="1" wp14:anchorId="09E5C552" wp14:editId="4D1EEB95">
+          <wp:anchor distT="0" distB="0" distL="114300" distR="114300" simplePos="0" relativeHeight="251662336" behindDoc="0" locked="0" layoutInCell="1" allowOverlap="1" wp14:anchorId="09E5C552" wp14:editId="46A6BB85">
             <wp:simplePos x="0" y="0"/>
             <wp:positionH relativeFrom="column">
               <wp:posOffset>25880</wp:posOffset>
@@ -602,7 +816,7 @@
                     <pic:cNvPicPr/>
                   </pic:nvPicPr>
                   <pic:blipFill>
-                    <a:blip r:embed="rId12"/>
+                    <a:blip r:embed="rId15"/>
                     <a:stretch>
                       <a:fillRect/>
                     </a:stretch>
@@ -712,7 +926,7 @@
     <w:p/>
     <w:sectPr>
       <w:pgSz w:w="11906" w:h="16838"/>
-      <w:pgMar w:top="1440" w:right="1440" w:bottom="1440" w:left="1440" w:header="720" w:footer="720" w:gutter="0"/>
+      <w:pgMar w:top="720" w:right="720" w:bottom="720" w:left="720" w:header="720" w:footer="720" w:gutter="0"/>
       <w:cols w:space="720"/>
       <w:docGrid w:linePitch="360"/>
     </w:sectPr>

</xml_diff>

<commit_message>
fiche mapsi update je crois
</commit_message>
<xml_diff>
--- a/MAPSI/Fiche from TD.docx
+++ b/MAPSI/Fiche from TD.docx
@@ -157,7 +157,14 @@
           <w:b/>
           <w:bCs/>
         </w:rPr>
-        <w:t>normaliser le tableau</w:t>
+        <w:t>trouver</w:t>
+      </w:r>
+      <w:r>
+        <w:rPr>
+          <w:b/>
+          <w:bCs/>
+        </w:rPr>
+        <w:t xml:space="preserve"> le tableau</w:t>
       </w:r>
       <w:r>
         <w:t xml:space="preserve"> de P(X</w:t>
@@ -169,7 +176,10 @@
         <w:t>|Z)</w:t>
       </w:r>
       <w:r>
-        <w:t> pour obtenir P(X|Z) et P(Y|Z) aka bien regarde ce qu’il y a dans le tableau</w:t>
+        <w:t xml:space="preserve"> pour obtenir P(X|Z) et P(Y|Z) </w:t>
+      </w:r>
+      <w:r>
+        <w:t>par marginalisation puis on vérifie la formule</w:t>
       </w:r>
     </w:p>
     <w:p>
@@ -438,15 +448,7 @@
       </w:r>
       <w:proofErr w:type="spellEnd"/>
       <w:r>
-        <w:t xml:space="preserve"> ; Et ça c’est </w:t>
-      </w:r>
-      <w:proofErr w:type="gramStart"/>
-      <w:r>
-        <w:t>égale</w:t>
-      </w:r>
-      <w:proofErr w:type="gramEnd"/>
-      <w:r>
-        <w:t xml:space="preserve"> au max </w:t>
+        <w:t xml:space="preserve"> ; Et ça c’est égale au max </w:t>
       </w:r>
       <w:proofErr w:type="spellStart"/>
       <w:r>
@@ -634,15 +636,7 @@
     <w:p/>
     <w:p>
       <w:r>
-        <w:t xml:space="preserve">Test statistique : </w:t>
-      </w:r>
-      <w:proofErr w:type="gramStart"/>
-      <w:r>
-        <w:t>Toujours  D</w:t>
-      </w:r>
-      <w:proofErr w:type="gramEnd"/>
-      <w:r>
-        <w:t xml:space="preserve"> = (Effectif réel – effectif théorique)^2 / effectif théorique qui suit une loi du khi2 sous H0 </w:t>
+        <w:t xml:space="preserve">Test statistique : Toujours  D = (Effectif réel – effectif théorique)^2 / effectif théorique qui suit une loi du khi2 sous H0 </w:t>
       </w:r>
       <w:r>
         <w:sym w:font="Wingdings" w:char="F0F3"/>
@@ -871,13 +865,8 @@
           <w:numId w:val="1"/>
         </w:numPr>
       </w:pPr>
-      <w:proofErr w:type="gramStart"/>
-      <w:r>
-        <w:t>mu</w:t>
-      </w:r>
-      <w:proofErr w:type="gramEnd"/>
-      <w:r>
-        <w:t>*A -&gt; CVG</w:t>
+      <w:r>
+        <w:t>mu*A -&gt; CVG</w:t>
       </w:r>
     </w:p>
     <w:p>
@@ -929,12 +918,10 @@
         </w:numPr>
       </w:pPr>
       <w:proofErr w:type="spellStart"/>
-      <w:proofErr w:type="gramStart"/>
       <w:r>
         <w:t>thm</w:t>
       </w:r>
       <w:proofErr w:type="spellEnd"/>
-      <w:proofErr w:type="gramEnd"/>
       <w:r>
         <w:t xml:space="preserve"> du point fixe : mu A = mu</w:t>
       </w:r>
@@ -946,13 +933,8 @@
       </w:r>
     </w:p>
     <w:p>
-      <w:proofErr w:type="gramStart"/>
-      <w:r>
-        <w:t>et</w:t>
-      </w:r>
-      <w:proofErr w:type="gramEnd"/>
-      <w:r>
-        <w:t xml:space="preserve"> </w:t>
+      <w:r>
+        <w:t xml:space="preserve">et </w:t>
       </w:r>
       <w:proofErr w:type="spellStart"/>
       <w:r>
@@ -981,6 +963,9 @@
     </w:p>
     <w:p>
       <w:r>
+        <w:rPr>
+          <w:noProof/>
+        </w:rPr>
         <w:drawing>
           <wp:anchor distT="0" distB="0" distL="114300" distR="114300" simplePos="0" relativeHeight="251670528" behindDoc="0" locked="0" layoutInCell="1" allowOverlap="1" wp14:anchorId="08FA5031" wp14:editId="05E32D30">
             <wp:simplePos x="0" y="0"/>

</xml_diff>